<commit_message>
revised work with new changes that required
</commit_message>
<xml_diff>
--- a/P6_01_deliverable4/Stored Procedure Documentation.docx
+++ b/P6_01_deliverable4/Stored Procedure Documentation.docx
@@ -1294,7 +1294,7 @@
                 <w:szCs w:val="18"/>
                 <w:rtl w:val="0"/>
               </w:rPr>
-              <w:t xml:space="preserve">VersionId</w:t>
+              <w:t xml:space="preserve">Version</w:t>
             </w:r>
           </w:p>
         </w:tc>
@@ -1370,7 +1370,7 @@
                 <w:shd w:fill="333333" w:val="clear"/>
                 <w:rtl w:val="0"/>
               </w:rPr>
-              <w:t xml:space="preserve">EXEC [dbo].[Get_All_Outstanding_Issues_Of_Product_By_VersionId] 1, 1</w:t>
+              <w:t xml:space="preserve">EXEC [dbo].[Get_All_Outstanding_Issues_Of_Product_By_VersionId] 1, ‘1.0’</w:t>
             </w:r>
             <w:r>
               <w:rPr>
@@ -2148,7 +2148,7 @@
                 <w:szCs w:val="18"/>
                 <w:rtl w:val="0"/>
               </w:rPr>
-              <w:t xml:space="preserve">VersionId</w:t>
+              <w:t xml:space="preserve">Version</w:t>
             </w:r>
           </w:p>
         </w:tc>
@@ -2388,7 +2388,7 @@
                 <w:shd w:fill="333333" w:val="clear"/>
                 <w:rtl w:val="0"/>
               </w:rPr>
-              <w:t xml:space="preserve">EXEC [dbo].[Get_All_Outstanding_Issues_Within_Date_Range_For_Product_By_VersionId] 1, 1, '01/22/2024','01/22/2024'</w:t>
+              <w:t xml:space="preserve">EXEC [dbo].[Get_All_Outstanding_Issues_Within_Date_Range_For_Product_By_VersionId] 1, ‘1.0’, '01/22/2024','01/22/2024'</w:t>
             </w:r>
             <w:r>
               <w:rPr>
@@ -3373,7 +3373,7 @@
                 <w:szCs w:val="18"/>
                 <w:rtl w:val="0"/>
               </w:rPr>
-              <w:t xml:space="preserve">VersionId</w:t>
+              <w:t xml:space="preserve">Version</w:t>
             </w:r>
           </w:p>
         </w:tc>
@@ -3534,7 +3534,7 @@
               </w:rPr>
               <w:t xml:space="preserve">EXEC </w:t>
               <w:br w:type="textWrapping"/>
-              <w:t xml:space="preserve">[dbo].[Get_All_Outstanding_Issues_For_Product_Containing_List_Of_Keywords_Single_Version] 'purchase, order', 1, 1</w:t>
+              <w:t xml:space="preserve">[dbo].[Get_All_Outstanding_Issues_For_Product_Containing_List_Of_Keywords_Single_Version] 'purchase, order', ‘1.0’, 1</w:t>
             </w:r>
             <w:r>
               <w:rPr>
@@ -4405,7 +4405,7 @@
                 <w:szCs w:val="18"/>
                 <w:rtl w:val="0"/>
               </w:rPr>
-              <w:t xml:space="preserve">VersionId</w:t>
+              <w:t xml:space="preserve">Version</w:t>
             </w:r>
           </w:p>
         </w:tc>
@@ -5679,7 +5679,7 @@
                 <w:szCs w:val="18"/>
                 <w:rtl w:val="0"/>
               </w:rPr>
-              <w:t xml:space="preserve">VersionId</w:t>
+              <w:t xml:space="preserve">Version</w:t>
             </w:r>
           </w:p>
         </w:tc>
@@ -5750,7 +5750,7 @@
                 <w:shd w:fill="333333" w:val="clear"/>
                 <w:rtl w:val="0"/>
               </w:rPr>
-              <w:t xml:space="preserve">EXEC [dbo].[Get_All_Resolved_Issues_Of_Product_By_VersionId] 1, 1</w:t>
+              <w:t xml:space="preserve">EXEC [dbo].[Get_All_Resolved_Issues_Of_Product_By_VersionId] </w:t>
             </w:r>
             <w:r>
               <w:rPr>
@@ -6758,7 +6758,7 @@
                 <w:shd w:fill="333333" w:val="clear"/>
                 <w:rtl w:val="0"/>
               </w:rPr>
-              <w:t xml:space="preserve">EXEC [dbo].[Get_All_Resolved_Issues_Within_Date_Range_For_Product_By_VersionId] 1, 1, '01/22/2024','01/22/2024'</w:t>
+              <w:t xml:space="preserve">EXEC [dbo].[Get_All_Resolved_Issues_Within_Date_Range_For_Product_By_VersionId] 1, ‘1.1’, '01/22/2024','01/22/2024'</w:t>
             </w:r>
             <w:r>
               <w:rPr>
@@ -7766,7 +7766,7 @@
                 <w:szCs w:val="18"/>
                 <w:rtl w:val="0"/>
               </w:rPr>
-              <w:t xml:space="preserve">VersionId</w:t>
+              <w:t xml:space="preserve">Version</w:t>
             </w:r>
           </w:p>
         </w:tc>
@@ -7922,7 +7922,7 @@
               </w:rPr>
               <w:t xml:space="preserve">EXEC </w:t>
               <w:br w:type="textWrapping"/>
-              <w:t xml:space="preserve">[dbo].[Get_All_Resolved_Issues_For_Product_Containing_List_Of_Keywords_Single_Version] 'purchase, order', 1, 1</w:t>
+              <w:t xml:space="preserve">[dbo].[Get_All_Resolved_Issues_For_Product_Containing_List_Of_Keywords_Single_Version] 'purchase, order', ‘1.1’, 1</w:t>
             </w:r>
             <w:r>
               <w:rPr>
@@ -8906,7 +8906,7 @@
                 <w:szCs w:val="18"/>
                 <w:rtl w:val="0"/>
               </w:rPr>
-              <w:t xml:space="preserve">VersionId</w:t>
+              <w:t xml:space="preserve">Version</w:t>
             </w:r>
           </w:p>
         </w:tc>

</xml_diff>